<commit_message>
Atualizado arquivo Prototipagem - PSW
Foi definido a divisão dos integrantes por Entidade/Funcionalidade, também por telas do site, e adicionado o link a este repositório
</commit_message>
<xml_diff>
--- a/Prototipagem - PSW.docx
+++ b/Prototipagem - PSW.docx
@@ -15,7 +15,7 @@
           <w:b w:val="1"/>
           <w:rtl w:val="0"/>
         </w:rPr>
-        <w:t xml:space="preserve">Prototipagem Delivery - Grupo: Emanuelle, Hernani, Jean, Vitor</w:t>
+        <w:t xml:space="preserve">Prototipagem Delivery - Grupo 3: Emanuelle, Hernani, Jean, Vitor</w:t>
       </w:r>
     </w:p>
     <w:p>
@@ -346,6 +346,18 @@
         </w:rPr>
         <w:t xml:space="preserve">, </w:t>
       </w:r>
+    </w:p>
+    <w:p>
+      <w:pPr>
+        <w:ind w:firstLine="720"/>
+        <w:rPr/>
+      </w:pPr>
+      <w:r>
+        <w:rPr>
+          <w:rtl w:val="0"/>
+        </w:rPr>
+        <w:t xml:space="preserve">?</w:t>
+      </w:r>
       <w:r>
         <w:rPr>
           <w:rtl w:val="0"/>
@@ -356,7 +368,7 @@
         <w:rPr>
           <w:rtl w:val="0"/>
         </w:rPr>
-        <w:t xml:space="preserve"> (Parte Administrativa para acompanhar os pedidos do restaurante)*(Perguntar sobre a questão de ter telas em HTML, ausentes em casos de uso).</w:t>
+        <w:t xml:space="preserve"> (Parte Administrativa para acompanhar os pedidos do restaurante)*(Perguntar sobre a questão de ter telas em HTML, ausentes em casos de uso).?</w:t>
       </w:r>
     </w:p>
     <w:p>
@@ -4824,12 +4836,16 @@
     <w:p>
       <w:pPr>
         <w:ind w:left="0" w:firstLine="0"/>
-        <w:rPr/>
-      </w:pPr>
-      <w:r>
-        <w:rPr>
-          <w:rtl w:val="0"/>
-        </w:rPr>
+        <w:rPr>
+          <w:b w:val="1"/>
+        </w:rPr>
+      </w:pPr>
+      <w:r>
+        <w:rPr>
+          <w:b w:val="1"/>
+          <w:rtl w:val="0"/>
+        </w:rPr>
+        <w:t xml:space="preserve">Responsáveis por Entidade/Funcionalidades</w:t>
       </w:r>
     </w:p>
     <w:p>
@@ -4839,6 +4855,13 @@
       </w:pPr>
       <w:r>
         <w:rPr>
+          <w:i w:val="1"/>
+          <w:rtl w:val="0"/>
+        </w:rPr>
+        <w:t xml:space="preserve">Foi separado também por telas do site a serem trabalhadas</w:t>
+      </w:r>
+      <w:r>
+        <w:rPr>
           <w:rtl w:val="0"/>
         </w:rPr>
       </w:r>
@@ -4863,6 +4886,7 @@
         <w:rPr>
           <w:rtl w:val="0"/>
         </w:rPr>
+        <w:t xml:space="preserve">Hernani -  CRUD Produto (Produto/ Tela Inicial com cardápio)</w:t>
       </w:r>
     </w:p>
     <w:p>
@@ -4885,6 +4909,7 @@
         <w:rPr>
           <w:rtl w:val="0"/>
         </w:rPr>
+        <w:t xml:space="preserve">Emanuelle - CRUD Cliente (Cliente/Tela de Login)</w:t>
       </w:r>
     </w:p>
     <w:p>
@@ -4907,6 +4932,7 @@
         <w:rPr>
           <w:rtl w:val="0"/>
         </w:rPr>
+        <w:t xml:space="preserve">Jean - Fazer Pedido, Cancelar Pedido (Pedido/Tela do Pedido)</w:t>
       </w:r>
     </w:p>
     <w:p>
@@ -4929,6 +4955,7 @@
         <w:rPr>
           <w:rtl w:val="0"/>
         </w:rPr>
+        <w:t xml:space="preserve">Vitor - Atualizar Entrega, Ver Status de Entrega (Entrega/Tela de acompanhamento do Pedido)</w:t>
       </w:r>
     </w:p>
     <w:p>
@@ -4956,7 +4983,24 @@
     <w:p>
       <w:pPr>
         <w:ind w:left="0" w:firstLine="0"/>
-        <w:rPr/>
+        <w:rPr>
+          <w:b w:val="1"/>
+        </w:rPr>
+      </w:pPr>
+      <w:r>
+        <w:rPr>
+          <w:b w:val="1"/>
+          <w:rtl w:val="0"/>
+        </w:rPr>
+        <w:t xml:space="preserve">Link Github do projeto do grupo</w:t>
+      </w:r>
+    </w:p>
+    <w:p>
+      <w:pPr>
+        <w:ind w:left="0" w:firstLine="0"/>
+        <w:rPr>
+          <w:b w:val="1"/>
+        </w:rPr>
       </w:pPr>
       <w:r>
         <w:rPr>
@@ -4973,6 +5017,7 @@
         <w:rPr>
           <w:rtl w:val="0"/>
         </w:rPr>
+        <w:t xml:space="preserve">https://github.com/darkownss/PSW_TRABALHO_GRUPO/tree/main</w:t>
       </w:r>
     </w:p>
     <w:p>
@@ -5157,12 +5202,12 @@
           <wp:inline distB="114300" distT="114300" distL="114300" distR="114300">
             <wp:extent cx="3789133" cy="8167688"/>
             <wp:effectExtent b="0" l="0" r="0" t="0"/>
-            <wp:docPr id="9" name="image6.png"/>
+            <wp:docPr id="9" name="image9.png"/>
             <a:graphic>
               <a:graphicData uri="http://schemas.openxmlformats.org/drawingml/2006/picture">
                 <pic:pic>
                   <pic:nvPicPr>
-                    <pic:cNvPr id="0" name="image6.png"/>
+                    <pic:cNvPr id="0" name="image9.png"/>
                     <pic:cNvPicPr preferRelativeResize="0"/>
                   </pic:nvPicPr>
                   <pic:blipFill>
@@ -5211,12 +5256,12 @@
           <wp:inline distB="114300" distT="114300" distL="114300" distR="114300">
             <wp:extent cx="2678229" cy="5795963"/>
             <wp:effectExtent b="0" l="0" r="0" t="0"/>
-            <wp:docPr id="8" name="image3.png"/>
+            <wp:docPr id="8" name="image6.png"/>
             <a:graphic>
               <a:graphicData uri="http://schemas.openxmlformats.org/drawingml/2006/picture">
                 <pic:pic>
                   <pic:nvPicPr>
-                    <pic:cNvPr id="0" name="image3.png"/>
+                    <pic:cNvPr id="0" name="image6.png"/>
                     <pic:cNvPicPr preferRelativeResize="0"/>
                   </pic:nvPicPr>
                   <pic:blipFill>
@@ -5246,12 +5291,12 @@
           <wp:inline distB="114300" distT="114300" distL="114300" distR="114300">
             <wp:extent cx="2679720" cy="5809250"/>
             <wp:effectExtent b="0" l="0" r="0" t="0"/>
-            <wp:docPr id="4" name="image5.png"/>
+            <wp:docPr id="4" name="image2.png"/>
             <a:graphic>
               <a:graphicData uri="http://schemas.openxmlformats.org/drawingml/2006/picture">
                 <pic:pic>
                   <pic:nvPicPr>
-                    <pic:cNvPr id="0" name="image5.png"/>
+                    <pic:cNvPr id="0" name="image2.png"/>
                     <pic:cNvPicPr preferRelativeResize="0"/>
                   </pic:nvPicPr>
                   <pic:blipFill>
@@ -5316,12 +5361,12 @@
           <wp:inline distB="114300" distT="114300" distL="114300" distR="114300">
             <wp:extent cx="2811126" cy="6062663"/>
             <wp:effectExtent b="0" l="0" r="0" t="0"/>
-            <wp:docPr id="6" name="image4.png"/>
+            <wp:docPr id="6" name="image5.png"/>
             <a:graphic>
               <a:graphicData uri="http://schemas.openxmlformats.org/drawingml/2006/picture">
                 <pic:pic>
                   <pic:nvPicPr>
-                    <pic:cNvPr id="0" name="image4.png"/>
+                    <pic:cNvPr id="0" name="image5.png"/>
                     <pic:cNvPicPr preferRelativeResize="0"/>
                   </pic:nvPicPr>
                   <pic:blipFill>
@@ -5396,12 +5441,12 @@
           <wp:inline distB="114300" distT="114300" distL="114300" distR="114300">
             <wp:extent cx="2791505" cy="6056900"/>
             <wp:effectExtent b="0" l="0" r="0" t="0"/>
-            <wp:docPr id="5" name="image2.png"/>
+            <wp:docPr id="5" name="image3.png"/>
             <a:graphic>
               <a:graphicData uri="http://schemas.openxmlformats.org/drawingml/2006/picture">
                 <pic:pic>
                   <pic:nvPicPr>
-                    <pic:cNvPr id="0" name="image2.png"/>
+                    <pic:cNvPr id="0" name="image3.png"/>
                     <pic:cNvPicPr preferRelativeResize="0"/>
                   </pic:nvPicPr>
                   <pic:blipFill>
@@ -5603,12 +5648,12 @@
           <wp:inline distB="114300" distT="114300" distL="114300" distR="114300">
             <wp:extent cx="3352800" cy="5334000"/>
             <wp:effectExtent b="0" l="0" r="0" t="0"/>
-            <wp:docPr id="1" name="image9.png"/>
+            <wp:docPr id="1" name="image4.png"/>
             <a:graphic>
               <a:graphicData uri="http://schemas.openxmlformats.org/drawingml/2006/picture">
                 <pic:pic>
                   <pic:nvPicPr>
-                    <pic:cNvPr id="0" name="image9.png"/>
+                    <pic:cNvPr id="0" name="image4.png"/>
                     <pic:cNvPicPr preferRelativeResize="0"/>
                   </pic:nvPicPr>
                   <pic:blipFill>

</xml_diff>